<commit_message>
updated results for new best model (no remove stop)
</commit_message>
<xml_diff>
--- a/results.docx
+++ b/results.docx
@@ -13,9 +13,18 @@
       <w:r>
         <w:rPr>
           <w:rFonts w:ascii="Courier" w:hAnsi="Courier"/>
-          <w:lang w:val="en-US"/>
-        </w:rPr>
-        <w:t>1.</w:t>
+          <w:b/>
+          <w:bCs/>
+          <w:lang w:val="en-US"/>
+        </w:rPr>
+        <w:t>1</w:t>
+      </w:r>
+      <w:r>
+        <w:rPr>
+          <w:rFonts w:ascii="Courier" w:hAnsi="Courier"/>
+          <w:lang w:val="en-US"/>
+        </w:rPr>
+        <w:t>.</w:t>
       </w:r>
     </w:p>
     <w:p>
@@ -1105,23 +1114,51 @@
           <w:rFonts w:ascii="Courier" w:hAnsi="Courier"/>
           <w:lang w:val="en-US"/>
         </w:rPr>
-        <w:t xml:space="preserve">tank: 0.89 </w:t>
-      </w:r>
-    </w:p>
-    <w:p>
-      <w:pPr>
-        <w:spacing w:line="312" w:lineRule="auto"/>
-        <w:rPr>
-          <w:rFonts w:ascii="Courier" w:hAnsi="Courier"/>
-          <w:lang w:val="en-US"/>
-        </w:rPr>
-      </w:pPr>
-      <w:r>
-        <w:rPr>
-          <w:rFonts w:ascii="Courier" w:hAnsi="Courier"/>
-          <w:lang w:val="en-US"/>
-        </w:rPr>
-        <w:t xml:space="preserve">plant: 0.9 </w:t>
+        <w:t>tank: 0.8</w:t>
+      </w:r>
+      <w:r>
+        <w:rPr>
+          <w:rFonts w:ascii="Courier" w:hAnsi="Courier"/>
+          <w:lang w:val="en-US"/>
+        </w:rPr>
+        <w:t>875</w:t>
+      </w:r>
+      <w:r>
+        <w:rPr>
+          <w:rFonts w:ascii="Courier" w:hAnsi="Courier"/>
+          <w:lang w:val="en-US"/>
+        </w:rPr>
+        <w:t xml:space="preserve"> </w:t>
+      </w:r>
+    </w:p>
+    <w:p>
+      <w:pPr>
+        <w:spacing w:line="312" w:lineRule="auto"/>
+        <w:rPr>
+          <w:rFonts w:ascii="Courier" w:hAnsi="Courier"/>
+          <w:lang w:val="en-US"/>
+        </w:rPr>
+      </w:pPr>
+      <w:r>
+        <w:rPr>
+          <w:rFonts w:ascii="Courier" w:hAnsi="Courier"/>
+          <w:lang w:val="en-US"/>
+        </w:rPr>
+        <w:t>plant: 0.</w:t>
+      </w:r>
+      <w:r>
+        <w:rPr>
+          <w:rFonts w:ascii="Courier" w:hAnsi="Courier"/>
+          <w:lang w:val="en-US"/>
+        </w:rPr>
+        <w:t>88</w:t>
+      </w:r>
+      <w:r>
+        <w:rPr>
+          <w:rFonts w:ascii="Courier" w:hAnsi="Courier"/>
+          <w:lang w:val="en-US"/>
+        </w:rPr>
+        <w:t xml:space="preserve"> </w:t>
       </w:r>
     </w:p>
     <w:p>
@@ -1146,7 +1183,14 @@
           <w:rFonts w:ascii="Courier" w:hAnsi="Courier"/>
           <w:lang w:val="en-US"/>
         </w:rPr>
-        <w:t>: 0.7425</w:t>
+        <w:t>: 0.</w:t>
+      </w:r>
+      <w:r>
+        <w:rPr>
+          <w:rFonts w:ascii="Courier" w:hAnsi="Courier"/>
+          <w:lang w:val="en-US"/>
+        </w:rPr>
+        <w:t>8075</w:t>
       </w:r>
     </w:p>
     <w:p>
@@ -1171,7 +1215,14 @@
           <w:rFonts w:ascii="Courier" w:hAnsi="Courier"/>
           <w:lang w:val="en-US"/>
         </w:rPr>
-        <w:t>: 0.9406474820143885</w:t>
+        <w:t xml:space="preserve">: </w:t>
+      </w:r>
+      <w:r>
+        <w:rPr>
+          <w:rFonts w:ascii="Courier" w:hAnsi="Courier"/>
+          <w:lang w:val="en-US"/>
+        </w:rPr>
+        <w:t>0.9676258992805755</w:t>
       </w:r>
     </w:p>
     <w:p>
@@ -1237,23 +1288,44 @@
           <w:rFonts w:ascii="Courier" w:hAnsi="Courier"/>
           <w:lang w:val="en-US"/>
         </w:rPr>
-        <w:t xml:space="preserve">tank: 0.91 </w:t>
-      </w:r>
-    </w:p>
-    <w:p>
-      <w:pPr>
-        <w:spacing w:line="312" w:lineRule="auto"/>
-        <w:rPr>
-          <w:rFonts w:ascii="Courier" w:hAnsi="Courier"/>
-          <w:lang w:val="en-US"/>
-        </w:rPr>
-      </w:pPr>
-      <w:r>
-        <w:rPr>
-          <w:rFonts w:ascii="Courier" w:hAnsi="Courier"/>
-          <w:lang w:val="en-US"/>
-        </w:rPr>
-        <w:t xml:space="preserve">plant: 0.91 </w:t>
+        <w:t>tank: 0.</w:t>
+      </w:r>
+      <w:r>
+        <w:rPr>
+          <w:rFonts w:ascii="Courier" w:hAnsi="Courier"/>
+          <w:lang w:val="en-US"/>
+        </w:rPr>
+        <w:t>825</w:t>
+      </w:r>
+    </w:p>
+    <w:p>
+      <w:pPr>
+        <w:spacing w:line="312" w:lineRule="auto"/>
+        <w:rPr>
+          <w:rFonts w:ascii="Courier" w:hAnsi="Courier"/>
+          <w:lang w:val="en-US"/>
+        </w:rPr>
+      </w:pPr>
+      <w:r>
+        <w:rPr>
+          <w:rFonts w:ascii="Courier" w:hAnsi="Courier"/>
+          <w:lang w:val="en-US"/>
+        </w:rPr>
+        <w:t>plant: 0.9</w:t>
+      </w:r>
+      <w:r>
+        <w:rPr>
+          <w:rFonts w:ascii="Courier" w:hAnsi="Courier"/>
+          <w:lang w:val="en-US"/>
+        </w:rPr>
+        <w:t>1</w:t>
+      </w:r>
+      <w:r>
+        <w:rPr>
+          <w:rFonts w:ascii="Courier" w:hAnsi="Courier"/>
+          <w:lang w:val="en-US"/>
+        </w:rPr>
+        <w:t xml:space="preserve"> </w:t>
       </w:r>
     </w:p>
     <w:p>
@@ -1278,7 +1350,14 @@
           <w:rFonts w:ascii="Courier" w:hAnsi="Courier"/>
           <w:lang w:val="en-US"/>
         </w:rPr>
-        <w:t>: 0.7725</w:t>
+        <w:t>: 0.</w:t>
+      </w:r>
+      <w:r>
+        <w:rPr>
+          <w:rFonts w:ascii="Courier" w:hAnsi="Courier"/>
+          <w:lang w:val="en-US"/>
+        </w:rPr>
+        <w:t>6425</w:t>
       </w:r>
     </w:p>
     <w:p>
@@ -1303,7 +1382,14 @@
           <w:rFonts w:ascii="Courier" w:hAnsi="Courier"/>
           <w:lang w:val="en-US"/>
         </w:rPr>
-        <w:t>: 0.9406474820143885</w:t>
+        <w:t xml:space="preserve">: </w:t>
+      </w:r>
+      <w:r>
+        <w:rPr>
+          <w:rFonts w:ascii="Courier" w:hAnsi="Courier"/>
+          <w:lang w:val="en-US"/>
+        </w:rPr>
+        <w:t>0.947841726618705</w:t>
       </w:r>
     </w:p>
     <w:p>
@@ -1369,23 +1455,44 @@
           <w:rFonts w:ascii="Courier" w:hAnsi="Courier"/>
           <w:lang w:val="en-US"/>
         </w:rPr>
-        <w:t>tank: 0.91</w:t>
-      </w:r>
-    </w:p>
-    <w:p>
-      <w:pPr>
-        <w:spacing w:line="312" w:lineRule="auto"/>
-        <w:rPr>
-          <w:rFonts w:ascii="Courier" w:hAnsi="Courier"/>
-          <w:lang w:val="en-US"/>
-        </w:rPr>
-      </w:pPr>
-      <w:r>
-        <w:rPr>
-          <w:rFonts w:ascii="Courier" w:hAnsi="Courier"/>
-          <w:lang w:val="en-US"/>
-        </w:rPr>
-        <w:t xml:space="preserve">plant: 0.91 </w:t>
+        <w:t>tank: 0.</w:t>
+      </w:r>
+      <w:r>
+        <w:rPr>
+          <w:rFonts w:ascii="Courier" w:hAnsi="Courier"/>
+          <w:lang w:val="en-US"/>
+        </w:rPr>
+        <w:t>8975</w:t>
+      </w:r>
+    </w:p>
+    <w:p>
+      <w:pPr>
+        <w:spacing w:line="312" w:lineRule="auto"/>
+        <w:rPr>
+          <w:rFonts w:ascii="Courier" w:hAnsi="Courier"/>
+          <w:lang w:val="en-US"/>
+        </w:rPr>
+      </w:pPr>
+      <w:r>
+        <w:rPr>
+          <w:rFonts w:ascii="Courier" w:hAnsi="Courier"/>
+          <w:lang w:val="en-US"/>
+        </w:rPr>
+        <w:t>plant: 0.</w:t>
+      </w:r>
+      <w:r>
+        <w:rPr>
+          <w:rFonts w:ascii="Courier" w:hAnsi="Courier"/>
+          <w:lang w:val="en-US"/>
+        </w:rPr>
+        <w:t>9025</w:t>
+      </w:r>
+      <w:r>
+        <w:rPr>
+          <w:rFonts w:ascii="Courier" w:hAnsi="Courier"/>
+          <w:lang w:val="en-US"/>
+        </w:rPr>
+        <w:t xml:space="preserve"> </w:t>
       </w:r>
     </w:p>
     <w:p>
@@ -1410,7 +1517,14 @@
           <w:rFonts w:ascii="Courier" w:hAnsi="Courier"/>
           <w:lang w:val="en-US"/>
         </w:rPr>
-        <w:t>: 0.7725</w:t>
+        <w:t>: 0.</w:t>
+      </w:r>
+      <w:r>
+        <w:rPr>
+          <w:rFonts w:ascii="Courier" w:hAnsi="Courier"/>
+          <w:lang w:val="en-US"/>
+        </w:rPr>
+        <w:t>85</w:t>
       </w:r>
     </w:p>
     <w:p>
@@ -1435,7 +1549,14 @@
           <w:rFonts w:ascii="Courier" w:hAnsi="Courier"/>
           <w:lang w:val="en-US"/>
         </w:rPr>
-        <w:t>: 0.9406474820143885</w:t>
+        <w:t xml:space="preserve">: </w:t>
+      </w:r>
+      <w:r>
+        <w:rPr>
+          <w:rFonts w:ascii="Courier" w:hAnsi="Courier"/>
+          <w:lang w:val="en-US"/>
+        </w:rPr>
+        <w:t>0.9676258992805755</w:t>
       </w:r>
     </w:p>
     <w:p>
@@ -1501,23 +1622,37 @@
           <w:rFonts w:ascii="Courier" w:hAnsi="Courier"/>
           <w:lang w:val="en-US"/>
         </w:rPr>
-        <w:t>tank: 0.9375</w:t>
-      </w:r>
-    </w:p>
-    <w:p>
-      <w:pPr>
-        <w:spacing w:line="312" w:lineRule="auto"/>
-        <w:rPr>
-          <w:rFonts w:ascii="Courier" w:hAnsi="Courier"/>
-          <w:lang w:val="en-US"/>
-        </w:rPr>
-      </w:pPr>
-      <w:r>
-        <w:rPr>
-          <w:rFonts w:ascii="Courier" w:hAnsi="Courier"/>
-          <w:lang w:val="en-US"/>
-        </w:rPr>
-        <w:t xml:space="preserve">plant: 0.92 </w:t>
+        <w:t>tank: 0.93</w:t>
+      </w:r>
+    </w:p>
+    <w:p>
+      <w:pPr>
+        <w:spacing w:line="312" w:lineRule="auto"/>
+        <w:rPr>
+          <w:rFonts w:ascii="Courier" w:hAnsi="Courier"/>
+          <w:lang w:val="en-US"/>
+        </w:rPr>
+      </w:pPr>
+      <w:r>
+        <w:rPr>
+          <w:rFonts w:ascii="Courier" w:hAnsi="Courier"/>
+          <w:lang w:val="en-US"/>
+        </w:rPr>
+        <w:t>plant: 0.9</w:t>
+      </w:r>
+      <w:r>
+        <w:rPr>
+          <w:rFonts w:ascii="Courier" w:hAnsi="Courier"/>
+          <w:lang w:val="en-US"/>
+        </w:rPr>
+        <w:t>15</w:t>
+      </w:r>
+      <w:r>
+        <w:rPr>
+          <w:rFonts w:ascii="Courier" w:hAnsi="Courier"/>
+          <w:lang w:val="en-US"/>
+        </w:rPr>
+        <w:t xml:space="preserve"> </w:t>
       </w:r>
     </w:p>
     <w:p>
@@ -1542,7 +1677,14 @@
           <w:rFonts w:ascii="Courier" w:hAnsi="Courier"/>
           <w:lang w:val="en-US"/>
         </w:rPr>
-        <w:t>: 0.7125</w:t>
+        <w:t>: 0.7</w:t>
+      </w:r>
+      <w:r>
+        <w:rPr>
+          <w:rFonts w:ascii="Courier" w:hAnsi="Courier"/>
+          <w:lang w:val="en-US"/>
+        </w:rPr>
+        <w:t>525</w:t>
       </w:r>
     </w:p>
     <w:p>
@@ -1567,7 +1709,14 @@
           <w:rFonts w:ascii="Courier" w:hAnsi="Courier"/>
           <w:lang w:val="en-US"/>
         </w:rPr>
-        <w:t>: 0.9406474820143885</w:t>
+        <w:t xml:space="preserve">: </w:t>
+      </w:r>
+      <w:r>
+        <w:rPr>
+          <w:rFonts w:ascii="Courier" w:hAnsi="Courier"/>
+          <w:lang w:val="en-US"/>
+        </w:rPr>
+        <w:t>0.9676258992805755</w:t>
       </w:r>
     </w:p>
     <w:p>
@@ -1649,7 +1798,21 @@
           <w:rFonts w:ascii="Courier" w:hAnsi="Courier"/>
           <w:lang w:val="en-US"/>
         </w:rPr>
-        <w:t xml:space="preserve">plant: 0.9075 </w:t>
+        <w:t>plant: 0.9</w:t>
+      </w:r>
+      <w:r>
+        <w:rPr>
+          <w:rFonts w:ascii="Courier" w:hAnsi="Courier"/>
+          <w:lang w:val="en-US"/>
+        </w:rPr>
+        <w:t>225</w:t>
+      </w:r>
+      <w:r>
+        <w:rPr>
+          <w:rFonts w:ascii="Courier" w:hAnsi="Courier"/>
+          <w:lang w:val="en-US"/>
+        </w:rPr>
+        <w:t xml:space="preserve"> </w:t>
       </w:r>
     </w:p>
     <w:p>
@@ -1674,7 +1837,14 @@
           <w:rFonts w:ascii="Courier" w:hAnsi="Courier"/>
           <w:lang w:val="en-US"/>
         </w:rPr>
-        <w:t>: 0.77</w:t>
+        <w:t>: 0.</w:t>
+      </w:r>
+      <w:r>
+        <w:rPr>
+          <w:rFonts w:ascii="Courier" w:hAnsi="Courier"/>
+          <w:lang w:val="en-US"/>
+        </w:rPr>
+        <w:t>85</w:t>
       </w:r>
     </w:p>
     <w:p>
@@ -1699,7 +1869,14 @@
           <w:rFonts w:ascii="Courier" w:hAnsi="Courier"/>
           <w:lang w:val="en-US"/>
         </w:rPr>
-        <w:t>: 0.9406474820143885</w:t>
+        <w:t xml:space="preserve">: </w:t>
+      </w:r>
+      <w:r>
+        <w:rPr>
+          <w:rFonts w:ascii="Courier" w:hAnsi="Courier"/>
+          <w:lang w:val="en-US"/>
+        </w:rPr>
+        <w:t>0.9676258992805755</w:t>
       </w:r>
     </w:p>
     <w:p>
@@ -1765,23 +1942,37 @@
           <w:rFonts w:ascii="Courier" w:hAnsi="Courier"/>
           <w:lang w:val="en-US"/>
         </w:rPr>
-        <w:t>tank: 0.89</w:t>
-      </w:r>
-    </w:p>
-    <w:p>
-      <w:pPr>
-        <w:spacing w:line="312" w:lineRule="auto"/>
-        <w:rPr>
-          <w:rFonts w:ascii="Courier" w:hAnsi="Courier"/>
-          <w:lang w:val="en-US"/>
-        </w:rPr>
-      </w:pPr>
-      <w:r>
-        <w:rPr>
-          <w:rFonts w:ascii="Courier" w:hAnsi="Courier"/>
-          <w:lang w:val="en-US"/>
-        </w:rPr>
-        <w:t>plant: 0.9</w:t>
+        <w:t>tank: 0.8</w:t>
+      </w:r>
+      <w:r>
+        <w:rPr>
+          <w:rFonts w:ascii="Courier" w:hAnsi="Courier"/>
+          <w:lang w:val="en-US"/>
+        </w:rPr>
+        <w:t>875</w:t>
+      </w:r>
+    </w:p>
+    <w:p>
+      <w:pPr>
+        <w:spacing w:line="312" w:lineRule="auto"/>
+        <w:rPr>
+          <w:rFonts w:ascii="Courier" w:hAnsi="Courier"/>
+          <w:lang w:val="en-US"/>
+        </w:rPr>
+      </w:pPr>
+      <w:r>
+        <w:rPr>
+          <w:rFonts w:ascii="Courier" w:hAnsi="Courier"/>
+          <w:lang w:val="en-US"/>
+        </w:rPr>
+        <w:t>plant: 0.</w:t>
+      </w:r>
+      <w:r>
+        <w:rPr>
+          <w:rFonts w:ascii="Courier" w:hAnsi="Courier"/>
+          <w:lang w:val="en-US"/>
+        </w:rPr>
+        <w:t>88</w:t>
       </w:r>
     </w:p>
     <w:p>
@@ -1806,7 +1997,14 @@
           <w:rFonts w:ascii="Courier" w:hAnsi="Courier"/>
           <w:lang w:val="en-US"/>
         </w:rPr>
-        <w:t>: 0.7425</w:t>
+        <w:t>: 0.</w:t>
+      </w:r>
+      <w:r>
+        <w:rPr>
+          <w:rFonts w:ascii="Courier" w:hAnsi="Courier"/>
+          <w:lang w:val="en-US"/>
+        </w:rPr>
+        <w:t>8075</w:t>
       </w:r>
     </w:p>
     <w:p>
@@ -1831,13 +2029,196 @@
           <w:rFonts w:ascii="Courier" w:hAnsi="Courier"/>
           <w:lang w:val="en-US"/>
         </w:rPr>
-        <w:t>: 0.9406474820143885</w:t>
+        <w:t xml:space="preserve">: </w:t>
+      </w:r>
+      <w:r>
+        <w:rPr>
+          <w:rFonts w:ascii="Courier" w:hAnsi="Courier"/>
+          <w:lang w:val="en-US"/>
+        </w:rPr>
+        <w:t>0.9676258992805755</w:t>
+      </w:r>
+    </w:p>
+    <w:p>
+      <w:pPr>
+        <w:spacing w:line="312" w:lineRule="auto"/>
+        <w:rPr>
+          <w:rFonts w:ascii="Courier" w:hAnsi="Courier"/>
+          <w:lang w:val="en-US"/>
+        </w:rPr>
+        <w:sectPr>
+          <w:pgSz w:w="12240" w:h="15840"/>
+          <w:pgMar w:top="1417" w:right="1701" w:bottom="1417" w:left="1701" w:header="720" w:footer="720" w:gutter="0"/>
+          <w:cols w:num="2" w:space="720"/>
+          <w:docGrid w:linePitch="360"/>
+        </w:sectPr>
+      </w:pPr>
+    </w:p>
+    <w:p>
+      <w:pPr>
+        <w:spacing w:line="312" w:lineRule="auto"/>
+        <w:rPr>
+          <w:rFonts w:ascii="Courier" w:hAnsi="Courier"/>
+          <w:lang w:val="en-US"/>
+        </w:rPr>
+      </w:pPr>
+      <w:r>
+        <w:rPr>
+          <w:rFonts w:ascii="Courier" w:hAnsi="Courier"/>
+          <w:b/>
+          <w:bCs/>
+          <w:lang w:val="en-US"/>
+        </w:rPr>
+        <w:lastRenderedPageBreak/>
+        <w:t>2</w:t>
+      </w:r>
+      <w:r>
+        <w:rPr>
+          <w:rFonts w:ascii="Courier" w:hAnsi="Courier"/>
+          <w:lang w:val="en-US"/>
+        </w:rPr>
+        <w:t xml:space="preserve">. </w:t>
+      </w:r>
+    </w:p>
+    <w:p>
+      <w:pPr>
+        <w:spacing w:line="312" w:lineRule="auto"/>
+        <w:rPr>
+          <w:rFonts w:ascii="Courier" w:hAnsi="Courier"/>
+          <w:lang w:val="en-US"/>
+        </w:rPr>
+      </w:pPr>
+    </w:p>
+    <w:p>
+      <w:pPr>
+        <w:spacing w:line="312" w:lineRule="auto"/>
+        <w:rPr>
+          <w:rFonts w:ascii="Courier" w:hAnsi="Courier"/>
+          <w:lang w:val="en-US"/>
+        </w:rPr>
+      </w:pPr>
+      <w:r>
+        <w:rPr>
+          <w:rFonts w:ascii="Courier" w:hAnsi="Courier"/>
+          <w:b/>
+          <w:bCs/>
+          <w:lang w:val="en-US"/>
+        </w:rPr>
+        <w:t>3</w:t>
+      </w:r>
+      <w:r>
+        <w:rPr>
+          <w:rFonts w:ascii="Courier" w:hAnsi="Courier"/>
+          <w:lang w:val="en-US"/>
+        </w:rPr>
+        <w:t>.</w:t>
+      </w:r>
+    </w:p>
+    <w:p>
+      <w:pPr>
+        <w:spacing w:line="312" w:lineRule="auto"/>
+        <w:rPr>
+          <w:rFonts w:ascii="Courier" w:hAnsi="Courier"/>
+          <w:lang w:val="en-US"/>
+        </w:rPr>
+      </w:pPr>
+    </w:p>
+    <w:p>
+      <w:pPr>
+        <w:spacing w:line="312" w:lineRule="auto"/>
+        <w:rPr>
+          <w:rFonts w:ascii="Courier" w:hAnsi="Courier"/>
+          <w:lang w:val="en-US"/>
+        </w:rPr>
+      </w:pPr>
+      <w:r>
+        <w:rPr>
+          <w:rFonts w:ascii="Courier" w:hAnsi="Courier"/>
+          <w:b/>
+          <w:bCs/>
+          <w:lang w:val="en-US"/>
+        </w:rPr>
+        <w:t>4</w:t>
+      </w:r>
+      <w:r>
+        <w:rPr>
+          <w:rFonts w:ascii="Courier" w:hAnsi="Courier"/>
+          <w:lang w:val="en-US"/>
+        </w:rPr>
+        <w:t>.</w:t>
+      </w:r>
+    </w:p>
+    <w:p>
+      <w:pPr>
+        <w:spacing w:line="312" w:lineRule="auto"/>
+        <w:rPr>
+          <w:rFonts w:ascii="Courier" w:hAnsi="Courier"/>
+          <w:lang w:val="en-US"/>
+        </w:rPr>
+      </w:pPr>
+    </w:p>
+    <w:p>
+      <w:pPr>
+        <w:spacing w:line="312" w:lineRule="auto"/>
+        <w:rPr>
+          <w:rFonts w:ascii="Courier" w:hAnsi="Courier"/>
+          <w:lang w:val="en-US"/>
+        </w:rPr>
+      </w:pPr>
+    </w:p>
+    <w:p>
+      <w:pPr>
+        <w:spacing w:line="312" w:lineRule="auto"/>
+        <w:rPr>
+          <w:rFonts w:ascii="Courier" w:hAnsi="Courier"/>
+          <w:lang w:val="en-US"/>
+        </w:rPr>
+      </w:pPr>
+      <w:r>
+        <w:rPr>
+          <w:rFonts w:ascii="Courier" w:hAnsi="Courier"/>
+          <w:lang w:val="en-US"/>
+        </w:rPr>
+        <w:t xml:space="preserve">Stop words: good for plant and tank slightly, hurt </w:t>
+      </w:r>
+      <w:proofErr w:type="spellStart"/>
+      <w:r>
+        <w:rPr>
+          <w:rFonts w:ascii="Courier" w:hAnsi="Courier"/>
+          <w:lang w:val="en-US"/>
+        </w:rPr>
+        <w:t>sms</w:t>
+      </w:r>
+      <w:proofErr w:type="spellEnd"/>
+      <w:r>
+        <w:rPr>
+          <w:rFonts w:ascii="Courier" w:hAnsi="Courier"/>
+          <w:lang w:val="en-US"/>
+        </w:rPr>
+        <w:t xml:space="preserve"> by 2% and </w:t>
+      </w:r>
+      <w:proofErr w:type="spellStart"/>
+      <w:r>
+        <w:rPr>
+          <w:rFonts w:ascii="Courier" w:hAnsi="Courier"/>
+          <w:lang w:val="en-US"/>
+        </w:rPr>
+        <w:t>perplace</w:t>
+      </w:r>
+      <w:proofErr w:type="spellEnd"/>
+      <w:r>
+        <w:rPr>
+          <w:rFonts w:ascii="Courier" w:hAnsi="Courier"/>
+          <w:lang w:val="en-US"/>
+        </w:rPr>
+        <w:t xml:space="preserve"> by up to 8%.</w:t>
       </w:r>
     </w:p>
     <w:sectPr>
+      <w:type w:val="continuous"/>
       <w:pgSz w:w="12240" w:h="15840"/>
       <w:pgMar w:top="1417" w:right="1701" w:bottom="1417" w:left="1701" w:header="720" w:footer="720" w:gutter="0"/>
-      <w:cols w:num="2" w:space="720"/>
+      <w:cols w:space="720"/>
       <w:docGrid w:linePitch="360"/>
     </w:sectPr>
   </w:body>

</xml_diff>

<commit_message>
updated ertman function and corresponding results
</commit_message>
<xml_diff>
--- a/results.docx
+++ b/results.docx
@@ -952,7 +952,7 @@
           <w:rFonts w:ascii="Courier" w:hAnsi="Courier"/>
           <w:lang w:val="en-US"/>
         </w:rPr>
-        <w:t>75</w:t>
+        <w:t>805</w:t>
       </w:r>
     </w:p>
     <w:p>
@@ -970,6 +970,13 @@
         </w:rPr>
         <w:t>plant: 0.88</w:t>
       </w:r>
+      <w:r>
+        <w:rPr>
+          <w:rFonts w:ascii="Courier" w:hAnsi="Courier"/>
+          <w:lang w:val="en-US"/>
+        </w:rPr>
+        <w:t>5</w:t>
+      </w:r>
     </w:p>
     <w:p>
       <w:pPr>
@@ -1000,7 +1007,7 @@
           <w:rFonts w:ascii="Courier" w:hAnsi="Courier"/>
           <w:lang w:val="en-US"/>
         </w:rPr>
-        <w:t>15</w:t>
+        <w:t>2</w:t>
       </w:r>
       <w:r>
         <w:rPr>
@@ -1949,7 +1956,7 @@
           <w:rFonts w:ascii="Courier" w:hAnsi="Courier"/>
           <w:lang w:val="en-US"/>
         </w:rPr>
-        <w:t>875</w:t>
+        <w:t>75</w:t>
       </w:r>
     </w:p>
     <w:p>
@@ -1974,6 +1981,13 @@
         </w:rPr>
         <w:t>88</w:t>
       </w:r>
+      <w:r>
+        <w:rPr>
+          <w:rFonts w:ascii="Courier" w:hAnsi="Courier"/>
+          <w:lang w:val="en-US"/>
+        </w:rPr>
+        <w:t>25</w:t>
+      </w:r>
     </w:p>
     <w:p>
       <w:pPr>
@@ -2004,7 +2018,14 @@
           <w:rFonts w:ascii="Courier" w:hAnsi="Courier"/>
           <w:lang w:val="en-US"/>
         </w:rPr>
-        <w:t>8075</w:t>
+        <w:t>8</w:t>
+      </w:r>
+      <w:r>
+        <w:rPr>
+          <w:rFonts w:ascii="Courier" w:hAnsi="Courier"/>
+          <w:lang w:val="en-US"/>
+        </w:rPr>
+        <w:t>525</w:t>
       </w:r>
     </w:p>
     <w:p>
@@ -2079,6 +2100,155 @@
         </w:rPr>
         <w:t xml:space="preserve">. </w:t>
       </w:r>
+      <w:r>
+        <w:rPr>
+          <w:rFonts w:ascii="Courier" w:hAnsi="Courier"/>
+          <w:lang w:val="en-US"/>
+        </w:rPr>
+        <w:t>In part 2, I implemented my own weighting scheme (“</w:t>
+      </w:r>
+      <w:proofErr w:type="spellStart"/>
+      <w:r>
+        <w:rPr>
+          <w:rFonts w:ascii="Courier" w:hAnsi="Courier"/>
+          <w:lang w:val="en-US"/>
+        </w:rPr>
+        <w:t>ertman_weighting</w:t>
+      </w:r>
+      <w:proofErr w:type="spellEnd"/>
+      <w:r>
+        <w:rPr>
+          <w:rFonts w:ascii="Courier" w:hAnsi="Courier"/>
+          <w:lang w:val="en-US"/>
+        </w:rPr>
+        <w:t>”) inspired from stepped weighting. However, my approach considers more than just the words that are a distance 3 from the target and refines the weights. Here are the weights for these words.</w:t>
+      </w:r>
+    </w:p>
+    <w:p>
+      <w:pPr>
+        <w:spacing w:line="312" w:lineRule="auto"/>
+        <w:rPr>
+          <w:rFonts w:ascii="Courier" w:hAnsi="Courier"/>
+          <w:lang w:val="en-US"/>
+        </w:rPr>
+      </w:pPr>
+      <w:r>
+        <w:rPr>
+          <w:rFonts w:ascii="Courier" w:hAnsi="Courier"/>
+          <w:lang w:val="en-US"/>
+        </w:rPr>
+        <w:tab/>
+        <w:t xml:space="preserve">Adjacent words: 11 </w:t>
+      </w:r>
+    </w:p>
+    <w:p>
+      <w:pPr>
+        <w:spacing w:line="312" w:lineRule="auto"/>
+        <w:rPr>
+          <w:rFonts w:ascii="Courier" w:hAnsi="Courier"/>
+          <w:lang w:val="en-US"/>
+        </w:rPr>
+      </w:pPr>
+      <w:r>
+        <w:rPr>
+          <w:rFonts w:ascii="Courier" w:hAnsi="Courier"/>
+          <w:lang w:val="en-US"/>
+        </w:rPr>
+        <w:tab/>
+        <w:t>2 away:</w:t>
+      </w:r>
+      <w:r>
+        <w:rPr>
+          <w:rFonts w:ascii="Courier" w:hAnsi="Courier"/>
+          <w:lang w:val="en-US"/>
+        </w:rPr>
+        <w:tab/>
+        <w:t>10</w:t>
+      </w:r>
+    </w:p>
+    <w:p>
+      <w:pPr>
+        <w:spacing w:line="312" w:lineRule="auto"/>
+        <w:rPr>
+          <w:rFonts w:ascii="Courier" w:hAnsi="Courier"/>
+          <w:lang w:val="en-US"/>
+        </w:rPr>
+      </w:pPr>
+      <w:r>
+        <w:rPr>
+          <w:rFonts w:ascii="Courier" w:hAnsi="Courier"/>
+          <w:lang w:val="en-US"/>
+        </w:rPr>
+        <w:tab/>
+        <w:t>3 away:</w:t>
+      </w:r>
+      <w:r>
+        <w:rPr>
+          <w:rFonts w:ascii="Courier" w:hAnsi="Courier"/>
+          <w:lang w:val="en-US"/>
+        </w:rPr>
+        <w:tab/>
+        <w:t>8</w:t>
+      </w:r>
+    </w:p>
+    <w:p>
+      <w:pPr>
+        <w:spacing w:line="312" w:lineRule="auto"/>
+        <w:rPr>
+          <w:rFonts w:ascii="Courier" w:hAnsi="Courier"/>
+          <w:lang w:val="en-US"/>
+        </w:rPr>
+      </w:pPr>
+      <w:r>
+        <w:rPr>
+          <w:rFonts w:ascii="Courier" w:hAnsi="Courier"/>
+          <w:lang w:val="en-US"/>
+        </w:rPr>
+        <w:tab/>
+        <w:t>4 away:</w:t>
+      </w:r>
+      <w:r>
+        <w:rPr>
+          <w:rFonts w:ascii="Courier" w:hAnsi="Courier"/>
+          <w:lang w:val="en-US"/>
+        </w:rPr>
+        <w:tab/>
+        <w:t>5</w:t>
+      </w:r>
+    </w:p>
+    <w:p>
+      <w:pPr>
+        <w:spacing w:line="312" w:lineRule="auto"/>
+        <w:rPr>
+          <w:rFonts w:ascii="Courier" w:hAnsi="Courier"/>
+          <w:lang w:val="en-US"/>
+        </w:rPr>
+      </w:pPr>
+      <w:r>
+        <w:rPr>
+          <w:rFonts w:ascii="Courier" w:hAnsi="Courier"/>
+          <w:lang w:val="en-US"/>
+        </w:rPr>
+        <w:tab/>
+        <w:t>5 away:</w:t>
+      </w:r>
+      <w:r>
+        <w:rPr>
+          <w:rFonts w:ascii="Courier" w:hAnsi="Courier"/>
+          <w:lang w:val="en-US"/>
+        </w:rPr>
+        <w:tab/>
+        <w:t>1</w:t>
+      </w:r>
+    </w:p>
+    <w:p>
+      <w:pPr>
+        <w:spacing w:line="312" w:lineRule="auto"/>
+        <w:rPr>
+          <w:rFonts w:ascii="Courier" w:hAnsi="Courier"/>
+          <w:lang w:val="en-US"/>
+        </w:rPr>
+      </w:pPr>
     </w:p>
     <w:p>
       <w:pPr>

</xml_diff>